<commit_message>
updates to IRB section of paper
</commit_message>
<xml_diff>
--- a/Docs/ems_submission_notes.docx
+++ b/Docs/ems_submission_notes.docx
@@ -21,6 +21,14 @@
       </w:r>
       <w:r>
         <w:t>Need to make it very clear that this is making a contribution to science. Definitely needs more rigorous testing before I can submit it. Ideally, should do a test all the way from basin delineation through running the routing model. Can use Livneh et al. (2013) VIC outputs to run the routing model.</w:t>
+      </w:r>
+      <w:r>
+        <w:t xml:space="preserve"> You're definitely going to want to show that you can run the UW routing model with the corrected flow directions. Better yet, show that it does a good job reproducing measured discharge.</w:t>
+      </w:r>
+      <w:bookmarkStart w:id="0" w:name="_GoBack"/>
+      <w:bookmarkEnd w:id="0"/>
+      <w:r>
+        <w:t xml:space="preserve"> </w:t>
       </w:r>
     </w:p>
     <w:p>
@@ -150,6 +158,7 @@
         </w:numPr>
       </w:pPr>
       <w:r>
+        <w:lastRenderedPageBreak/>
         <w:t>Position Papers: summarizes the state of the art</w:t>
       </w:r>
     </w:p>
@@ -162,7 +171,6 @@
         </w:numPr>
       </w:pPr>
       <w:r>
-        <w:lastRenderedPageBreak/>
         <w:t>Commentaries: short articles commenting on previously published work</w:t>
       </w:r>
     </w:p>
@@ -399,10 +407,7 @@
     </w:p>
     <w:p/>
     <w:p/>
-    <w:p>
-      <w:bookmarkStart w:id="0" w:name="_GoBack"/>
-      <w:bookmarkEnd w:id="0"/>
-    </w:p>
+    <w:p/>
     <w:sectPr>
       <w:pgSz w:w="12240" w:h="15840"/>
       <w:pgMar w:top="1440" w:right="1440" w:bottom="1440" w:left="1440" w:header="720" w:footer="720" w:gutter="0"/>

</xml_diff>